<commit_message>
Addition of Attribut date in class Tournament
</commit_message>
<xml_diff>
--- a/Genie_logiciel/Oral scrum.docx
+++ b/Genie_logiciel/Oral scrum.docx
@@ -58,17 +58,15 @@
     <w:p>
       <w:pPr>
         <w:pStyle w:val="Paragraphedeliste"/>
-        <w:numPr>
-          <w:ilvl w:val="0"/>
-          <w:numId w:val="1"/>
-        </w:numPr>
-      </w:pPr>
-      <w:r>
-        <w:t>Methode MoSCoW</w:t>
-      </w:r>
-      <w:r>
-        <w:t xml:space="preserve"> </w:t>
-      </w:r>
+      </w:pPr>
+      <w:r>
+        <w:t xml:space="preserve">Vélocité Sprint 1 : </w:t>
+      </w:r>
+      <w:r>
+        <w:t>176 points</w:t>
+      </w:r>
+      <w:bookmarkStart w:id="0" w:name="_GoBack"/>
+      <w:bookmarkEnd w:id="0"/>
     </w:p>
     <w:p>
       <w:pPr>
@@ -79,16 +77,10 @@
         </w:numPr>
       </w:pPr>
       <w:r>
-        <w:t>Présentations</w:t>
-      </w:r>
-      <w:r>
-        <w:t xml:space="preserve"> des design pattern utilisé</w:t>
-      </w:r>
-      <w:r>
-        <w:t xml:space="preserve"> (MVC/ Observer </w:t>
-      </w:r>
-      <w:r>
-        <w:t xml:space="preserve">) </w:t>
+        <w:t>Methode MoSCoW</w:t>
+      </w:r>
+      <w:r>
+        <w:t xml:space="preserve"> </w:t>
       </w:r>
     </w:p>
     <w:p>
@@ -100,10 +92,29 @@
         </w:numPr>
       </w:pPr>
       <w:r>
+        <w:t>Présentations</w:t>
+      </w:r>
+      <w:r>
+        <w:t xml:space="preserve"> des design pattern utilisé</w:t>
+      </w:r>
+      <w:r>
+        <w:t xml:space="preserve"> (MVC/ Observer </w:t>
+      </w:r>
+      <w:r>
+        <w:t xml:space="preserve">) </w:t>
+      </w:r>
+    </w:p>
+    <w:p>
+      <w:pPr>
+        <w:pStyle w:val="Paragraphedeliste"/>
+        <w:numPr>
+          <w:ilvl w:val="0"/>
+          <w:numId w:val="1"/>
+        </w:numPr>
+      </w:pPr>
+      <w:r>
         <w:t>Amélioration Equipe</w:t>
       </w:r>
-      <w:bookmarkStart w:id="0" w:name="_GoBack"/>
-      <w:bookmarkEnd w:id="0"/>
     </w:p>
     <w:p>
       <w:pPr>

</xml_diff>

<commit_message>
Modification Oral Scrum and modification of Gesture attribut date
</commit_message>
<xml_diff>
--- a/Genie_logiciel/Oral scrum.docx
+++ b/Genie_logiciel/Oral scrum.docx
@@ -4,7 +4,15 @@
   <w:body>
     <w:p>
       <w:r>
-        <w:t xml:space="preserve">Oral scrum </w:t>
+        <w:t xml:space="preserve">Oral </w:t>
+      </w:r>
+      <w:proofErr w:type="spellStart"/>
+      <w:r>
+        <w:t>scrum</w:t>
+      </w:r>
+      <w:proofErr w:type="spellEnd"/>
+      <w:r>
+        <w:t xml:space="preserve"> </w:t>
       </w:r>
     </w:p>
     <w:p>
@@ -15,8 +23,21 @@
           <w:numId w:val="1"/>
         </w:numPr>
       </w:pPr>
-      <w:r>
-        <w:t xml:space="preserve">Elevator spitch </w:t>
+      <w:proofErr w:type="spellStart"/>
+      <w:r>
+        <w:t>Elevator</w:t>
+      </w:r>
+      <w:proofErr w:type="spellEnd"/>
+      <w:r>
+        <w:t xml:space="preserve"> </w:t>
+      </w:r>
+      <w:proofErr w:type="spellStart"/>
+      <w:r>
+        <w:t>spitch</w:t>
+      </w:r>
+      <w:proofErr w:type="spellEnd"/>
+      <w:r>
+        <w:t xml:space="preserve"> </w:t>
       </w:r>
     </w:p>
     <w:p>
@@ -27,9 +48,11 @@
           <w:numId w:val="1"/>
         </w:numPr>
       </w:pPr>
+      <w:proofErr w:type="spellStart"/>
       <w:r>
         <w:t>Demonstration</w:t>
       </w:r>
+      <w:proofErr w:type="spellEnd"/>
       <w:r>
         <w:t xml:space="preserve"> en principal ! </w:t>
       </w:r>
@@ -43,16 +66,45 @@
         </w:numPr>
       </w:pPr>
       <w:r>
-        <w:t xml:space="preserve">Outil (Taïga) -&gt; Iteration/ Kanban (A faire/en cours/fait) </w:t>
-      </w:r>
-      <w:r>
-        <w:t>Le BackLog/ Velocité</w:t>
-      </w:r>
+        <w:t xml:space="preserve">Outil (Taïga) -&gt; </w:t>
+      </w:r>
+      <w:proofErr w:type="spellStart"/>
+      <w:r>
+        <w:t>Iteration</w:t>
+      </w:r>
+      <w:proofErr w:type="spellEnd"/>
+      <w:r>
+        <w:t xml:space="preserve">/ Kanban (A faire/en cours/fait) </w:t>
+      </w:r>
+      <w:r>
+        <w:t xml:space="preserve">Le </w:t>
+      </w:r>
+      <w:proofErr w:type="spellStart"/>
+      <w:r>
+        <w:t>BackLog</w:t>
+      </w:r>
+      <w:proofErr w:type="spellEnd"/>
+      <w:r>
+        <w:t xml:space="preserve">/ </w:t>
+      </w:r>
+      <w:proofErr w:type="spellStart"/>
+      <w:r>
+        <w:t>Velocité</w:t>
+      </w:r>
+      <w:proofErr w:type="spellEnd"/>
       <w:r>
         <w:t xml:space="preserve"> </w:t>
       </w:r>
       <w:r>
-        <w:t xml:space="preserve">par Sprint ; Les features (fonctionnalités) </w:t>
+        <w:t xml:space="preserve">par Sprint ; Les </w:t>
+      </w:r>
+      <w:proofErr w:type="spellStart"/>
+      <w:r>
+        <w:t>features</w:t>
+      </w:r>
+      <w:proofErr w:type="spellEnd"/>
+      <w:r>
+        <w:t xml:space="preserve"> (fonctionnalités) </w:t>
       </w:r>
     </w:p>
     <w:p>
@@ -64,65 +116,243 @@
       </w:r>
       <w:r>
         <w:t>176 points</w:t>
+      </w:r>
+    </w:p>
+    <w:p>
+      <w:pPr>
+        <w:pStyle w:val="Paragraphedeliste"/>
+        <w:numPr>
+          <w:ilvl w:val="0"/>
+          <w:numId w:val="1"/>
+        </w:numPr>
+      </w:pPr>
+      <w:proofErr w:type="spellStart"/>
+      <w:r>
+        <w:t>Methode</w:t>
+      </w:r>
+      <w:proofErr w:type="spellEnd"/>
+      <w:r>
+        <w:t xml:space="preserve"> </w:t>
+      </w:r>
+      <w:proofErr w:type="spellStart"/>
+      <w:r>
+        <w:t>MoSCoW</w:t>
+      </w:r>
+      <w:proofErr w:type="spellEnd"/>
+      <w:r>
+        <w:t xml:space="preserve"> </w:t>
+      </w:r>
+    </w:p>
+    <w:p>
+      <w:pPr>
+        <w:pStyle w:val="Paragraphedeliste"/>
+        <w:numPr>
+          <w:ilvl w:val="0"/>
+          <w:numId w:val="1"/>
+        </w:numPr>
+      </w:pPr>
+      <w:r>
+        <w:t>Présentations</w:t>
+      </w:r>
+      <w:r>
+        <w:t xml:space="preserve"> des design pattern utilisé</w:t>
+      </w:r>
+      <w:r>
+        <w:t xml:space="preserve"> (MVC/ Observer </w:t>
+      </w:r>
+      <w:r>
+        <w:t xml:space="preserve">) </w:t>
+      </w:r>
+    </w:p>
+    <w:p>
+      <w:pPr>
+        <w:pStyle w:val="Paragraphedeliste"/>
+        <w:numPr>
+          <w:ilvl w:val="0"/>
+          <w:numId w:val="1"/>
+        </w:numPr>
+      </w:pPr>
+      <w:r>
+        <w:t>Amélioration Equipe</w:t>
+      </w:r>
+    </w:p>
+    <w:p>
+      <w:pPr>
+        <w:ind w:left="360"/>
+      </w:pPr>
+      <w:r>
+        <w:t xml:space="preserve"> </w:t>
+      </w:r>
+    </w:p>
+    <w:p>
+      <w:pPr>
+        <w:ind w:left="360"/>
+      </w:pPr>
+    </w:p>
+    <w:p>
+      <w:pPr>
+        <w:ind w:left="360"/>
+      </w:pPr>
+      <w:r>
+        <w:t xml:space="preserve">Cérémonies Scrum : </w:t>
+      </w:r>
+    </w:p>
+    <w:p>
+      <w:pPr>
+        <w:pStyle w:val="Paragraphedeliste"/>
+        <w:numPr>
+          <w:ilvl w:val="0"/>
+          <w:numId w:val="2"/>
+        </w:numPr>
+      </w:pPr>
+      <w:proofErr w:type="spellStart"/>
+      <w:r>
+        <w:t>Backlog</w:t>
+      </w:r>
+      <w:proofErr w:type="spellEnd"/>
+      <w:r>
+        <w:t xml:space="preserve"> </w:t>
+      </w:r>
+      <w:proofErr w:type="spellStart"/>
+      <w:r>
+        <w:t>review</w:t>
+      </w:r>
+      <w:proofErr w:type="spellEnd"/>
+      <w:r>
+        <w:t xml:space="preserve">  </w:t>
+      </w:r>
+    </w:p>
+    <w:p>
+      <w:pPr>
+        <w:pStyle w:val="Paragraphedeliste"/>
+        <w:numPr>
+          <w:ilvl w:val="0"/>
+          <w:numId w:val="2"/>
+        </w:numPr>
+      </w:pPr>
+      <w:r>
+        <w:t xml:space="preserve">Sprint planning </w:t>
+      </w:r>
+    </w:p>
+    <w:p>
+      <w:pPr>
+        <w:pStyle w:val="Paragraphedeliste"/>
+        <w:numPr>
+          <w:ilvl w:val="0"/>
+          <w:numId w:val="2"/>
+        </w:numPr>
+      </w:pPr>
+      <w:r>
+        <w:t xml:space="preserve">Phase de dev </w:t>
+      </w:r>
+    </w:p>
+    <w:p>
+      <w:pPr>
+        <w:pStyle w:val="Paragraphedeliste"/>
+        <w:numPr>
+          <w:ilvl w:val="0"/>
+          <w:numId w:val="2"/>
+        </w:numPr>
+      </w:pPr>
+      <w:proofErr w:type="spellStart"/>
+      <w:r>
+        <w:t>Melée</w:t>
+      </w:r>
+      <w:proofErr w:type="spellEnd"/>
+      <w:r>
+        <w:t xml:space="preserve"> </w:t>
+      </w:r>
+    </w:p>
+    <w:p>
+      <w:pPr>
+        <w:pStyle w:val="Paragraphedeliste"/>
+        <w:numPr>
+          <w:ilvl w:val="0"/>
+          <w:numId w:val="2"/>
+        </w:numPr>
+      </w:pPr>
+      <w:r>
+        <w:t xml:space="preserve">Phase de dev </w:t>
+      </w:r>
+    </w:p>
+    <w:p>
+      <w:pPr>
+        <w:pStyle w:val="Paragraphedeliste"/>
+        <w:numPr>
+          <w:ilvl w:val="0"/>
+          <w:numId w:val="2"/>
+        </w:numPr>
+      </w:pPr>
+      <w:proofErr w:type="spellStart"/>
+      <w:r>
+        <w:t>Sanity</w:t>
+      </w:r>
+      <w:proofErr w:type="spellEnd"/>
+      <w:r>
+        <w:t xml:space="preserve"> Check (Peut être fait à chaque </w:t>
+      </w:r>
+      <w:proofErr w:type="spellStart"/>
+      <w:r>
+        <w:t>melée</w:t>
+      </w:r>
+      <w:proofErr w:type="spellEnd"/>
+      <w:r>
+        <w:t xml:space="preserve">) </w:t>
+      </w:r>
+    </w:p>
+    <w:p>
+      <w:pPr>
+        <w:pStyle w:val="Paragraphedeliste"/>
+        <w:numPr>
+          <w:ilvl w:val="0"/>
+          <w:numId w:val="2"/>
+        </w:numPr>
+      </w:pPr>
+      <w:r>
+        <w:t xml:space="preserve">Phase de dev </w:t>
+      </w:r>
+    </w:p>
+    <w:p>
+      <w:pPr>
+        <w:pStyle w:val="Paragraphedeliste"/>
+        <w:numPr>
+          <w:ilvl w:val="0"/>
+          <w:numId w:val="2"/>
+        </w:numPr>
+      </w:pPr>
+      <w:r>
+        <w:t xml:space="preserve">Sprint </w:t>
+      </w:r>
+      <w:proofErr w:type="spellStart"/>
+      <w:r>
+        <w:t>Review</w:t>
+      </w:r>
+      <w:proofErr w:type="spellEnd"/>
+      <w:r>
+        <w:t xml:space="preserve"> et </w:t>
+      </w:r>
+      <w:proofErr w:type="spellStart"/>
+      <w:r>
+        <w:t>demo</w:t>
+      </w:r>
+      <w:proofErr w:type="spellEnd"/>
+      <w:r>
+        <w:t xml:space="preserve"> au client </w:t>
+      </w:r>
+    </w:p>
+    <w:p>
+      <w:pPr>
+        <w:pStyle w:val="Paragraphedeliste"/>
+        <w:numPr>
+          <w:ilvl w:val="0"/>
+          <w:numId w:val="2"/>
+        </w:numPr>
+      </w:pPr>
+      <w:r>
+        <w:t>Retro</w:t>
       </w:r>
       <w:bookmarkStart w:id="0" w:name="_GoBack"/>
       <w:bookmarkEnd w:id="0"/>
-    </w:p>
-    <w:p>
-      <w:pPr>
-        <w:pStyle w:val="Paragraphedeliste"/>
-        <w:numPr>
-          <w:ilvl w:val="0"/>
-          <w:numId w:val="1"/>
-        </w:numPr>
-      </w:pPr>
-      <w:r>
-        <w:t>Methode MoSCoW</w:t>
-      </w:r>
-      <w:r>
-        <w:t xml:space="preserve"> </w:t>
-      </w:r>
-    </w:p>
-    <w:p>
-      <w:pPr>
-        <w:pStyle w:val="Paragraphedeliste"/>
-        <w:numPr>
-          <w:ilvl w:val="0"/>
-          <w:numId w:val="1"/>
-        </w:numPr>
-      </w:pPr>
-      <w:r>
-        <w:t>Présentations</w:t>
-      </w:r>
-      <w:r>
-        <w:t xml:space="preserve"> des design pattern utilisé</w:t>
-      </w:r>
-      <w:r>
-        <w:t xml:space="preserve"> (MVC/ Observer </w:t>
-      </w:r>
-      <w:r>
-        <w:t xml:space="preserve">) </w:t>
-      </w:r>
-    </w:p>
-    <w:p>
-      <w:pPr>
-        <w:pStyle w:val="Paragraphedeliste"/>
-        <w:numPr>
-          <w:ilvl w:val="0"/>
-          <w:numId w:val="1"/>
-        </w:numPr>
-      </w:pPr>
-      <w:r>
-        <w:t>Amélioration Equipe</w:t>
-      </w:r>
-    </w:p>
-    <w:p>
-      <w:pPr>
-        <w:ind w:left="360"/>
-      </w:pPr>
-      <w:r>
-        <w:t xml:space="preserve"> </w:t>
-      </w:r>
     </w:p>
     <w:sectPr>
       <w:pgSz w:w="11906" w:h="16838"/>
@@ -225,8 +455,100 @@
       </w:pPr>
     </w:lvl>
   </w:abstractNum>
+  <w:abstractNum w:abstractNumId="1" w15:restartNumberingAfterBreak="0">
+    <w:nsid w:val="76DD5C0F"/>
+    <w:multiLevelType w:val="hybridMultilevel"/>
+    <w:tmpl w:val="F10CE89A"/>
+    <w:lvl w:ilvl="0" w:tplc="040C000F">
+      <w:start w:val="1"/>
+      <w:numFmt w:val="decimal"/>
+      <w:lvlText w:val="%1."/>
+      <w:lvlJc w:val="left"/>
+      <w:pPr>
+        <w:ind w:left="720" w:hanging="360"/>
+      </w:pPr>
+      <w:rPr>
+        <w:rFonts w:hint="default"/>
+      </w:rPr>
+    </w:lvl>
+    <w:lvl w:ilvl="1" w:tplc="040C0019" w:tentative="1">
+      <w:start w:val="1"/>
+      <w:numFmt w:val="lowerLetter"/>
+      <w:lvlText w:val="%2."/>
+      <w:lvlJc w:val="left"/>
+      <w:pPr>
+        <w:ind w:left="1440" w:hanging="360"/>
+      </w:pPr>
+    </w:lvl>
+    <w:lvl w:ilvl="2" w:tplc="040C001B" w:tentative="1">
+      <w:start w:val="1"/>
+      <w:numFmt w:val="lowerRoman"/>
+      <w:lvlText w:val="%3."/>
+      <w:lvlJc w:val="right"/>
+      <w:pPr>
+        <w:ind w:left="2160" w:hanging="180"/>
+      </w:pPr>
+    </w:lvl>
+    <w:lvl w:ilvl="3" w:tplc="040C000F" w:tentative="1">
+      <w:start w:val="1"/>
+      <w:numFmt w:val="decimal"/>
+      <w:lvlText w:val="%4."/>
+      <w:lvlJc w:val="left"/>
+      <w:pPr>
+        <w:ind w:left="2880" w:hanging="360"/>
+      </w:pPr>
+    </w:lvl>
+    <w:lvl w:ilvl="4" w:tplc="040C0019" w:tentative="1">
+      <w:start w:val="1"/>
+      <w:numFmt w:val="lowerLetter"/>
+      <w:lvlText w:val="%5."/>
+      <w:lvlJc w:val="left"/>
+      <w:pPr>
+        <w:ind w:left="3600" w:hanging="360"/>
+      </w:pPr>
+    </w:lvl>
+    <w:lvl w:ilvl="5" w:tplc="040C001B" w:tentative="1">
+      <w:start w:val="1"/>
+      <w:numFmt w:val="lowerRoman"/>
+      <w:lvlText w:val="%6."/>
+      <w:lvlJc w:val="right"/>
+      <w:pPr>
+        <w:ind w:left="4320" w:hanging="180"/>
+      </w:pPr>
+    </w:lvl>
+    <w:lvl w:ilvl="6" w:tplc="040C000F" w:tentative="1">
+      <w:start w:val="1"/>
+      <w:numFmt w:val="decimal"/>
+      <w:lvlText w:val="%7."/>
+      <w:lvlJc w:val="left"/>
+      <w:pPr>
+        <w:ind w:left="5040" w:hanging="360"/>
+      </w:pPr>
+    </w:lvl>
+    <w:lvl w:ilvl="7" w:tplc="040C0019" w:tentative="1">
+      <w:start w:val="1"/>
+      <w:numFmt w:val="lowerLetter"/>
+      <w:lvlText w:val="%8."/>
+      <w:lvlJc w:val="left"/>
+      <w:pPr>
+        <w:ind w:left="5760" w:hanging="360"/>
+      </w:pPr>
+    </w:lvl>
+    <w:lvl w:ilvl="8" w:tplc="040C001B" w:tentative="1">
+      <w:start w:val="1"/>
+      <w:numFmt w:val="lowerRoman"/>
+      <w:lvlText w:val="%9."/>
+      <w:lvlJc w:val="right"/>
+      <w:pPr>
+        <w:ind w:left="6480" w:hanging="180"/>
+      </w:pPr>
+    </w:lvl>
+  </w:abstractNum>
   <w:num w:numId="1">
     <w:abstractNumId w:val="0"/>
+  </w:num>
+  <w:num w:numId="2">
+    <w:abstractNumId w:val="1"/>
   </w:num>
 </w:numbering>
 </file>

</xml_diff>